<commit_message>
changed ecm_docx to use officedown; hoping that bookdown cross-reference syntax will now function
</commit_message>
<xml_diff>
--- a/inst/rmarkdown/templates/ecm_word_docx/skeleton/docx-formatting-template-no-line-numbers.docx
+++ b/inst/rmarkdown/templates/ecm_word_docx/skeleton/docx-formatting-template-no-line-numbers.docx
@@ -13,25 +13,59 @@
     <w:p>
       <w:pPr>
         <w:pStyle w:val="Date"/>
+        <w:rPr>
+          <w:sz w:val="20"/>
+          <w:szCs w:val="20"/>
+        </w:rPr>
       </w:pPr>
       <w:r>
         <w:rPr>
           <w:rStyle w:val="VerbatimChar"/>
+          <w:sz w:val="20"/>
+          <w:szCs w:val="20"/>
         </w:rPr>
-        <w:t>Last compiled Mon. 2021-05-31,  7:37 PM</w:t>
+        <w:t>Last compiled Mon. 2021-05-</w:t>
+      </w:r>
+      <w:proofErr w:type="gramStart"/>
+      <w:r>
+        <w:rPr>
+          <w:rStyle w:val="VerbatimChar"/>
+          <w:sz w:val="20"/>
+          <w:szCs w:val="20"/>
+        </w:rPr>
+        <w:t>31,  7</w:t>
+      </w:r>
+      <w:proofErr w:type="gramEnd"/>
+      <w:r>
+        <w:rPr>
+          <w:rStyle w:val="VerbatimChar"/>
+          <w:sz w:val="20"/>
+          <w:szCs w:val="20"/>
+        </w:rPr>
+        <w:t>:37 PM</w:t>
       </w:r>
     </w:p>
     <w:p>
       <w:pPr>
         <w:pStyle w:val="FirstParagraph"/>
+        <w:rPr>
+          <w:rFonts w:ascii="Roboto" w:hAnsi="Roboto"/>
+          <w:sz w:val="21"/>
+          <w:szCs w:val="21"/>
+        </w:rPr>
       </w:pPr>
       <w:r>
+        <w:rPr>
+          <w:rFonts w:ascii="Roboto" w:hAnsi="Roboto"/>
+          <w:sz w:val="21"/>
+          <w:szCs w:val="21"/>
+        </w:rPr>
         <w:t>Baseball and softball are chiefly played on a small, un-vegetated portion of the field termed the “infield skin.” This area is highly maintained because its state intimately affects gameplay.</w:t>
       </w:r>
     </w:p>
     <w:p>
       <w:pPr>
-        <w:pStyle w:val="FirstParagraph"/>
+        <w:pStyle w:val="BodyText"/>
       </w:pPr>
       <w:r>
         <w:t>An ideal infield surface allows players’ cleats to penetrate the soil and provide adequate traction but impart minimal disruption during play. This state has been termed the “cleat-in/cleat-out effect.” As an infield soil dries, it transitions from a cleat-in/cleat-out state to a more brittle condition in which the primary yield mode is chip-forming or clod-forming failure. Large surface irregularities formed in this state may deflect batted balls and induce fielding errors or injuries.</w:t>
@@ -39,7 +73,7 @@
     </w:p>
     <w:p>
       <w:pPr>
-        <w:pStyle w:val="FirstParagraph"/>
+        <w:pStyle w:val="BodyText"/>
       </w:pPr>
       <w:r>
         <w:t xml:space="preserve">The goal of this research was to develop a laboratory test to identify the critical water content </w:t>
@@ -77,7 +111,7 @@
     </w:p>
     <w:p>
       <w:pPr>
-        <w:pStyle w:val="FirstParagraph"/>
+        <w:pStyle w:val="BodyText"/>
       </w:pPr>
       <w:r>
         <w:t xml:space="preserve">A pneumatically-driven device was fabricated to emulate an athlete’s </w:t>
@@ -93,7 +127,7 @@
     </w:p>
     <w:p>
       <w:pPr>
-        <w:pStyle w:val="FirstParagraph"/>
+        <w:pStyle w:val="BodyText"/>
       </w:pPr>
       <w:r>
         <w:t xml:space="preserve">To perform the test, a cylindrical soil sample is prepared using Proctor testing equipment and then subjected to wetting and drying cycles. The pneumatic device is actuated to produce several cleat indentations on the soil surface. A 3D scanning technique quantifies the surface’s Dirichlet Normal Energy (DNE). </w:t>
@@ -112,7 +146,7 @@
     </w:p>
     <w:p>
       <w:pPr>
-        <w:pStyle w:val="FirstParagraph"/>
+        <w:pStyle w:val="BodyText"/>
       </w:pPr>
       <m:oMath>
         <m:sSub>
@@ -1156,9 +1190,15 @@
   </w:style>
   <w:style w:type="paragraph" w:styleId="BodyText">
     <w:name w:val="Body Text"/>
-    <w:basedOn w:val="Normal"/>
+    <w:basedOn w:val="FirstParagraph"/>
     <w:link w:val="BodyTextChar"/>
     <w:qFormat/>
+    <w:rsid w:val="00BE168B"/>
+    <w:rPr>
+      <w:rFonts w:ascii="Roboto" w:hAnsi="Roboto"/>
+      <w:sz w:val="21"/>
+      <w:szCs w:val="21"/>
+    </w:rPr>
   </w:style>
   <w:style w:type="paragraph" w:customStyle="1" w:styleId="FirstParagraph">
     <w:name w:val="First Paragraph"/>
@@ -1180,7 +1220,7 @@
     <w:basedOn w:val="Normal"/>
     <w:next w:val="BodyText"/>
     <w:qFormat/>
-    <w:rsid w:val="0017262F"/>
+    <w:rsid w:val="00BE168B"/>
     <w:pPr>
       <w:keepNext/>
       <w:keepLines/>
@@ -1188,7 +1228,7 @@
       <w:jc w:val="center"/>
     </w:pPr>
     <w:rPr>
-      <w:rFonts w:eastAsiaTheme="majorEastAsia"/>
+      <w:rFonts w:ascii="Roboto" w:eastAsiaTheme="majorEastAsia" w:hAnsi="Roboto"/>
       <w:b/>
       <w:bCs/>
       <w:color w:val="345A8A" w:themeColor="accent1" w:themeShade="B5"/>
@@ -1736,7 +1776,12 @@
     <w:name w:val="Body Text Char"/>
     <w:basedOn w:val="DefaultParagraphFont"/>
     <w:link w:val="BodyText"/>
-    <w:rsid w:val="00216641"/>
+    <w:rsid w:val="00BE168B"/>
+    <w:rPr>
+      <w:rFonts w:ascii="Roboto" w:hAnsi="Roboto" w:cs="Arial"/>
+      <w:sz w:val="21"/>
+      <w:szCs w:val="21"/>
+    </w:rPr>
   </w:style>
   <w:style w:type="character" w:styleId="LineNumber">
     <w:name w:val="line number"/>

</xml_diff>